<commit_message>
ajout réponse question 7
</commit_message>
<xml_diff>
--- a/Conteneur/Questions TP BDD.docx
+++ b/Conteneur/Questions TP BDD.docx
@@ -1,6 +1,6 @@
 
 <file path=word/document.xml><?xml version="1.0" encoding="utf-8"?>
-<w:document xmlns:wpc="http://schemas.microsoft.com/office/word/2010/wordprocessingCanvas" xmlns:mc="http://schemas.openxmlformats.org/markup-compatibility/2006" xmlns:o="urn:schemas-microsoft-com:office:office" xmlns:r="http://schemas.openxmlformats.org/officeDocument/2006/relationships" xmlns:m="http://schemas.openxmlformats.org/officeDocument/2006/math" xmlns:v="urn:schemas-microsoft-com:vml" xmlns:wp14="http://schemas.microsoft.com/office/word/2010/wordprocessingDrawing" xmlns:wp="http://schemas.openxmlformats.org/drawingml/2006/wordprocessingDrawing" xmlns:w10="urn:schemas-microsoft-com:office:word" xmlns:w="http://schemas.openxmlformats.org/wordprocessingml/2006/main" xmlns:w14="http://schemas.microsoft.com/office/word/2010/wordml" xmlns:w15="http://schemas.microsoft.com/office/word/2012/wordml" xmlns:wpg="http://schemas.microsoft.com/office/word/2010/wordprocessingGroup" xmlns:wpi="http://schemas.microsoft.com/office/word/2010/wordprocessingInk" xmlns:wne="http://schemas.microsoft.com/office/word/2006/wordml" xmlns:wps="http://schemas.microsoft.com/office/word/2010/wordprocessingShape" mc:Ignorable="w14 w15 wp14">
+<w:document xmlns:wpc="http://schemas.microsoft.com/office/word/2010/wordprocessingCanvas" xmlns:cx="http://schemas.microsoft.com/office/drawing/2014/chartex" xmlns:cx1="http://schemas.microsoft.com/office/drawing/2015/9/8/chartex" xmlns:mc="http://schemas.openxmlformats.org/markup-compatibility/2006" xmlns:o="urn:schemas-microsoft-com:office:office" xmlns:r="http://schemas.openxmlformats.org/officeDocument/2006/relationships" xmlns:m="http://schemas.openxmlformats.org/officeDocument/2006/math" xmlns:v="urn:schemas-microsoft-com:vml" xmlns:wp14="http://schemas.microsoft.com/office/word/2010/wordprocessingDrawing" xmlns:wp="http://schemas.openxmlformats.org/drawingml/2006/wordprocessingDrawing" xmlns:w10="urn:schemas-microsoft-com:office:word" xmlns:w="http://schemas.openxmlformats.org/wordprocessingml/2006/main" xmlns:w14="http://schemas.microsoft.com/office/word/2010/wordml" xmlns:w15="http://schemas.microsoft.com/office/word/2012/wordml" xmlns:w16se="http://schemas.microsoft.com/office/word/2015/wordml/symex" xmlns:wpg="http://schemas.microsoft.com/office/word/2010/wordprocessingGroup" xmlns:wpi="http://schemas.microsoft.com/office/word/2010/wordprocessingInk" xmlns:wne="http://schemas.microsoft.com/office/word/2006/wordml" xmlns:wps="http://schemas.microsoft.com/office/word/2010/wordprocessingShape" mc:Ignorable="w14 w15 w16se wp14">
   <w:body>
     <w:p>
       <w:r>
@@ -118,18 +118,12 @@
     </w:p>
     <w:p>
       <w:r>
-        <w:t xml:space="preserve">Avantage(s) : </w:t>
-      </w:r>
-      <w:r>
-        <w:t>la BD est perpétuellement à jour</w:t>
-      </w:r>
-    </w:p>
-    <w:p>
-      <w:r>
-        <w:t xml:space="preserve">Inconvénient(s) : </w:t>
-      </w:r>
-      <w:r>
-        <w:t>nombreuses connexions à la BD, impossibilité de faire des modifications en local</w:t>
+        <w:t>Avantage(s) : la BD est perpétuellement à jour</w:t>
+      </w:r>
+    </w:p>
+    <w:p>
+      <w:r>
+        <w:t>Inconvénient(s) : nombreuses connexions à la BD, impossibilité de faire des modifications en local</w:t>
       </w:r>
     </w:p>
     <w:p/>
@@ -231,49 +225,76 @@
     </w:p>
     <w:p>
       <w:r>
-        <w:t>Nous n’avons rien modifié dans la classe Conteneur car nous créons un TreeMap temporaire dans le constructeur, que nous passons en paramètre de la méthode « charger() » et que nous utilisons pour initialiser le conteneur utilisé dans la fenêtre.</w:t>
-      </w:r>
-    </w:p>
-    <w:p/>
-    <w:p>
-      <w:r>
-        <w:t>Question 8</w:t>
-      </w:r>
-    </w:p>
-    <w:p>
-      <w:r>
-        <w:t>La méthode « charger() » est appelée dans le constructeur de la JFrame.</w:t>
-      </w:r>
-    </w:p>
-    <w:p/>
-    <w:p>
-      <w:r>
-        <w:t>Question 9</w:t>
-      </w:r>
-    </w:p>
-    <w:p>
-      <w:r>
-        <w:t>La méthode « insérer() » (tout comme la méthode « supprimer() ») va prendre un « Personnel » en paramètre, les différents champs seront donc extraits directement dans la méthode (avec l’opérateur instanceof notamment).</w:t>
-      </w:r>
-    </w:p>
-    <w:p/>
-    <w:p>
-      <w:r>
-        <w:t>Question 1</w:t>
-      </w:r>
-      <w:r>
-        <w:t>0</w:t>
-      </w:r>
-      <w:r>
-        <w:t xml:space="preserve"> &amp; 11</w:t>
-      </w:r>
-    </w:p>
-    <w:p>
-      <w:r>
-        <w:t>On a pas fait ça comme ça.</w:t>
+        <w:t xml:space="preserve">Nous n’avons rien modifié dans la classe Conteneur car nous créons un </w:t>
+      </w:r>
+      <w:proofErr w:type="spellStart"/>
+      <w:r>
+        <w:t>TreeMap</w:t>
+      </w:r>
+      <w:proofErr w:type="spellEnd"/>
+      <w:r>
+        <w:t xml:space="preserve"> temporaire dans le constructeur, que nous passons en paramètre de la méthode « charger() » et que nous utilisons pour initialiser le conteneur utilisé dans la fenêtre.</w:t>
+      </w:r>
+      <w:r>
+        <w:t xml:space="preserve"> En revanche,</w:t>
       </w:r>
       <w:bookmarkStart w:id="0" w:name="_GoBack"/>
       <w:bookmarkEnd w:id="0"/>
+      <w:r>
+        <w:t xml:space="preserve"> il est nécessaire de surcharger le constructeur de la classe Personnel et de ses classes dérivées pour pouvoir y ajouter le matricule.</w:t>
+      </w:r>
+    </w:p>
+    <w:p/>
+    <w:p>
+      <w:r>
+        <w:t>Question 8</w:t>
+      </w:r>
+    </w:p>
+    <w:p>
+      <w:r>
+        <w:t xml:space="preserve">La méthode « charger() » est appelée dans le constructeur de la </w:t>
+      </w:r>
+      <w:proofErr w:type="spellStart"/>
+      <w:r>
+        <w:t>JFrame</w:t>
+      </w:r>
+      <w:proofErr w:type="spellEnd"/>
+      <w:r>
+        <w:t>.</w:t>
+      </w:r>
+    </w:p>
+    <w:p/>
+    <w:p>
+      <w:r>
+        <w:t>Question 9</w:t>
+      </w:r>
+    </w:p>
+    <w:p>
+      <w:r>
+        <w:t xml:space="preserve">La méthode « insérer() » (tout comme la méthode « supprimer() ») va prendre un « Personnel » en paramètre, les différents champs seront donc extraits directement dans la méthode (avec l’opérateur </w:t>
+      </w:r>
+      <w:proofErr w:type="spellStart"/>
+      <w:r>
+        <w:t>instanceof</w:t>
+      </w:r>
+      <w:proofErr w:type="spellEnd"/>
+      <w:r>
+        <w:t xml:space="preserve"> notamment).</w:t>
+      </w:r>
+    </w:p>
+    <w:p/>
+    <w:p>
+      <w:r>
+        <w:t>Question 10</w:t>
+      </w:r>
+      <w:r>
+        <w:t xml:space="preserve"> &amp; 11</w:t>
+      </w:r>
+    </w:p>
+    <w:p>
+      <w:r>
+        <w:t>On a pas fait ça comme ça.</w:t>
+      </w:r>
     </w:p>
     <w:sectPr>
       <w:pgSz w:w="11906" w:h="16838"/>
@@ -286,7 +307,7 @@
 </file>
 
 <file path=word/numbering.xml><?xml version="1.0" encoding="utf-8"?>
-<w:numbering xmlns:wpc="http://schemas.microsoft.com/office/word/2010/wordprocessingCanvas" xmlns:mc="http://schemas.openxmlformats.org/markup-compatibility/2006" xmlns:o="urn:schemas-microsoft-com:office:office" xmlns:r="http://schemas.openxmlformats.org/officeDocument/2006/relationships" xmlns:m="http://schemas.openxmlformats.org/officeDocument/2006/math" xmlns:v="urn:schemas-microsoft-com:vml" xmlns:wp14="http://schemas.microsoft.com/office/word/2010/wordprocessingDrawing" xmlns:wp="http://schemas.openxmlformats.org/drawingml/2006/wordprocessingDrawing" xmlns:w10="urn:schemas-microsoft-com:office:word" xmlns:w="http://schemas.openxmlformats.org/wordprocessingml/2006/main" xmlns:w14="http://schemas.microsoft.com/office/word/2010/wordml" xmlns:w15="http://schemas.microsoft.com/office/word/2012/wordml" xmlns:wpg="http://schemas.microsoft.com/office/word/2010/wordprocessingGroup" xmlns:wpi="http://schemas.microsoft.com/office/word/2010/wordprocessingInk" xmlns:wne="http://schemas.microsoft.com/office/word/2006/wordml" xmlns:wps="http://schemas.microsoft.com/office/word/2010/wordprocessingShape" mc:Ignorable="w14 w15 wp14">
+<w:numbering xmlns:wpc="http://schemas.microsoft.com/office/word/2010/wordprocessingCanvas" xmlns:cx="http://schemas.microsoft.com/office/drawing/2014/chartex" xmlns:cx1="http://schemas.microsoft.com/office/drawing/2015/9/8/chartex" xmlns:mc="http://schemas.openxmlformats.org/markup-compatibility/2006" xmlns:o="urn:schemas-microsoft-com:office:office" xmlns:r="http://schemas.openxmlformats.org/officeDocument/2006/relationships" xmlns:m="http://schemas.openxmlformats.org/officeDocument/2006/math" xmlns:v="urn:schemas-microsoft-com:vml" xmlns:wp14="http://schemas.microsoft.com/office/word/2010/wordprocessingDrawing" xmlns:wp="http://schemas.openxmlformats.org/drawingml/2006/wordprocessingDrawing" xmlns:w10="urn:schemas-microsoft-com:office:word" xmlns:w="http://schemas.openxmlformats.org/wordprocessingml/2006/main" xmlns:w14="http://schemas.microsoft.com/office/word/2010/wordml" xmlns:w15="http://schemas.microsoft.com/office/word/2012/wordml" xmlns:w16se="http://schemas.microsoft.com/office/word/2015/wordml/symex" xmlns:wpg="http://schemas.microsoft.com/office/word/2010/wordprocessingGroup" xmlns:wpi="http://schemas.microsoft.com/office/word/2010/wordprocessingInk" xmlns:wne="http://schemas.microsoft.com/office/word/2006/wordml" xmlns:wps="http://schemas.microsoft.com/office/word/2010/wordprocessingShape" mc:Ignorable="w14 w15 w16se wp14">
   <w:abstractNum w:abstractNumId="0" w15:restartNumberingAfterBreak="0">
     <w:nsid w:val="034A5B25"/>
     <w:multiLevelType w:val="hybridMultilevel"/>
@@ -406,7 +427,7 @@
 </file>
 
 <file path=word/styles.xml><?xml version="1.0" encoding="utf-8"?>
-<w:styles xmlns:mc="http://schemas.openxmlformats.org/markup-compatibility/2006" xmlns:r="http://schemas.openxmlformats.org/officeDocument/2006/relationships" xmlns:w="http://schemas.openxmlformats.org/wordprocessingml/2006/main" xmlns:w14="http://schemas.microsoft.com/office/word/2010/wordml" xmlns:w15="http://schemas.microsoft.com/office/word/2012/wordml" mc:Ignorable="w14 w15">
+<w:styles xmlns:mc="http://schemas.openxmlformats.org/markup-compatibility/2006" xmlns:r="http://schemas.openxmlformats.org/officeDocument/2006/relationships" xmlns:w="http://schemas.openxmlformats.org/wordprocessingml/2006/main" xmlns:w14="http://schemas.microsoft.com/office/word/2010/wordml" xmlns:w15="http://schemas.microsoft.com/office/word/2012/wordml" xmlns:w16se="http://schemas.microsoft.com/office/word/2015/wordml/symex" mc:Ignorable="w14 w15 w16se">
   <w:docDefaults>
     <w:rPrDefault>
       <w:rPr>

</xml_diff>